<commit_message>
Changed typos in key
</commit_message>
<xml_diff>
--- a/wordFiles/Recipe2.docx
+++ b/wordFiles/Recipe2.docx
@@ -844,7 +844,18 @@
                     <w:sz w:val="22"/>
                     <w:szCs w:val="20"/>
                   </w:rPr>
-                  <m:t>31</m:t>
+                  <m:t>2</m:t>
+                </m:r>
+                <m:r>
+                  <m:rPr>
+                    <m:sty m:val="bi"/>
+                  </m:rPr>
+                  <w:rPr>
+                    <w:rFonts w:ascii="Cambria Math" w:hAnsi="Cambria Math"/>
+                    <w:sz w:val="22"/>
+                    <w:szCs w:val="20"/>
+                  </w:rPr>
+                  <m:t>1</m:t>
                 </m:r>
               </m:sup>
             </m:sSup>
@@ -1228,6 +1239,8 @@
       <w:r>
         <w:tab/>
       </w:r>
+      <w:bookmarkStart w:id="0" w:name="_GoBack"/>
+      <w:bookmarkEnd w:id="0"/>
     </w:p>
     <w:p>
       <w:pPr>
@@ -5142,8 +5155,6 @@
         </w:rPr>
         <w:t>Prefix</w:t>
       </w:r>
-      <w:bookmarkStart w:id="0" w:name="_GoBack"/>
-      <w:bookmarkEnd w:id="0"/>
     </w:p>
     <w:p>
       <w:pPr>

</xml_diff>